<commit_message>
added Pulldown Resistor to Motor Control
</commit_message>
<xml_diff>
--- a/Schlussbericht Titanic2.docx
+++ b/Schlussbericht Titanic2.docx
@@ -4,7 +4,7 @@
   <w:body>
     <w:p>
       <w:pPr>
-        <w:pStyle w:val="Titel"/>
+        <w:pStyle w:val="Title"/>
         <w:spacing w:before="2160"/>
         <w:jc w:val="center"/>
         <w:rPr>
@@ -149,7 +149,7 @@
       <w:sdtContent>
         <w:p>
           <w:pPr>
-            <w:pStyle w:val="Inhaltsverzeichnisberschrift"/>
+            <w:pStyle w:val="TOCHeading"/>
           </w:pPr>
           <w:r>
             <w:rPr>
@@ -160,7 +160,7 @@
         </w:p>
         <w:p>
           <w:pPr>
-            <w:pStyle w:val="Verzeichnis1"/>
+            <w:pStyle w:val="TOC1"/>
             <w:tabs>
               <w:tab w:val="right" w:leader="dot" w:pos="9062"/>
             </w:tabs>
@@ -239,7 +239,7 @@
         </w:p>
         <w:p>
           <w:pPr>
-            <w:pStyle w:val="Verzeichnis2"/>
+            <w:pStyle w:val="TOC2"/>
             <w:tabs>
               <w:tab w:val="right" w:leader="dot" w:pos="9062"/>
             </w:tabs>
@@ -309,7 +309,7 @@
         </w:p>
         <w:p>
           <w:pPr>
-            <w:pStyle w:val="Verzeichnis2"/>
+            <w:pStyle w:val="TOC2"/>
             <w:tabs>
               <w:tab w:val="right" w:leader="dot" w:pos="9062"/>
             </w:tabs>
@@ -379,7 +379,7 @@
         </w:p>
         <w:p>
           <w:pPr>
-            <w:pStyle w:val="Verzeichnis3"/>
+            <w:pStyle w:val="TOC3"/>
             <w:tabs>
               <w:tab w:val="right" w:leader="dot" w:pos="9062"/>
             </w:tabs>
@@ -449,7 +449,7 @@
         </w:p>
         <w:p>
           <w:pPr>
-            <w:pStyle w:val="Verzeichnis3"/>
+            <w:pStyle w:val="TOC3"/>
             <w:tabs>
               <w:tab w:val="right" w:leader="dot" w:pos="9062"/>
             </w:tabs>
@@ -519,7 +519,7 @@
         </w:p>
         <w:p>
           <w:pPr>
-            <w:pStyle w:val="Verzeichnis3"/>
+            <w:pStyle w:val="TOC3"/>
             <w:tabs>
               <w:tab w:val="right" w:leader="dot" w:pos="9062"/>
             </w:tabs>
@@ -589,7 +589,7 @@
         </w:p>
         <w:p>
           <w:pPr>
-            <w:pStyle w:val="Verzeichnis3"/>
+            <w:pStyle w:val="TOC3"/>
             <w:tabs>
               <w:tab w:val="right" w:leader="dot" w:pos="9062"/>
             </w:tabs>
@@ -659,7 +659,7 @@
         </w:p>
         <w:p>
           <w:pPr>
-            <w:pStyle w:val="Verzeichnis3"/>
+            <w:pStyle w:val="TOC3"/>
             <w:tabs>
               <w:tab w:val="right" w:leader="dot" w:pos="9062"/>
             </w:tabs>
@@ -729,7 +729,7 @@
         </w:p>
         <w:p>
           <w:pPr>
-            <w:pStyle w:val="Verzeichnis3"/>
+            <w:pStyle w:val="TOC3"/>
             <w:tabs>
               <w:tab w:val="right" w:leader="dot" w:pos="9062"/>
             </w:tabs>
@@ -799,7 +799,7 @@
         </w:p>
         <w:p>
           <w:pPr>
-            <w:pStyle w:val="Verzeichnis1"/>
+            <w:pStyle w:val="TOC1"/>
             <w:tabs>
               <w:tab w:val="right" w:leader="dot" w:pos="9062"/>
             </w:tabs>
@@ -869,7 +869,7 @@
         </w:p>
         <w:p>
           <w:pPr>
-            <w:pStyle w:val="Verzeichnis1"/>
+            <w:pStyle w:val="TOC1"/>
             <w:tabs>
               <w:tab w:val="right" w:leader="dot" w:pos="9062"/>
             </w:tabs>
@@ -939,7 +939,7 @@
         </w:p>
         <w:p>
           <w:pPr>
-            <w:pStyle w:val="Verzeichnis1"/>
+            <w:pStyle w:val="TOC1"/>
             <w:tabs>
               <w:tab w:val="right" w:leader="dot" w:pos="9062"/>
             </w:tabs>
@@ -1009,7 +1009,7 @@
         </w:p>
         <w:p>
           <w:pPr>
-            <w:pStyle w:val="Verzeichnis2"/>
+            <w:pStyle w:val="TOC2"/>
             <w:tabs>
               <w:tab w:val="right" w:leader="dot" w:pos="9062"/>
             </w:tabs>
@@ -1079,7 +1079,7 @@
         </w:p>
         <w:p>
           <w:pPr>
-            <w:pStyle w:val="Verzeichnis2"/>
+            <w:pStyle w:val="TOC2"/>
             <w:tabs>
               <w:tab w:val="right" w:leader="dot" w:pos="9062"/>
             </w:tabs>
@@ -1149,7 +1149,7 @@
         </w:p>
         <w:p>
           <w:pPr>
-            <w:pStyle w:val="Verzeichnis2"/>
+            <w:pStyle w:val="TOC2"/>
             <w:tabs>
               <w:tab w:val="right" w:leader="dot" w:pos="9062"/>
             </w:tabs>
@@ -1219,7 +1219,7 @@
         </w:p>
         <w:p>
           <w:pPr>
-            <w:pStyle w:val="Verzeichnis3"/>
+            <w:pStyle w:val="TOC3"/>
             <w:tabs>
               <w:tab w:val="right" w:leader="dot" w:pos="9062"/>
             </w:tabs>
@@ -1289,7 +1289,7 @@
         </w:p>
         <w:p>
           <w:pPr>
-            <w:pStyle w:val="Verzeichnis3"/>
+            <w:pStyle w:val="TOC3"/>
             <w:tabs>
               <w:tab w:val="right" w:leader="dot" w:pos="9062"/>
             </w:tabs>
@@ -1359,7 +1359,7 @@
         </w:p>
         <w:p>
           <w:pPr>
-            <w:pStyle w:val="Verzeichnis3"/>
+            <w:pStyle w:val="TOC3"/>
             <w:tabs>
               <w:tab w:val="right" w:leader="dot" w:pos="9062"/>
             </w:tabs>
@@ -1429,7 +1429,7 @@
         </w:p>
         <w:p>
           <w:pPr>
-            <w:pStyle w:val="Verzeichnis3"/>
+            <w:pStyle w:val="TOC3"/>
             <w:tabs>
               <w:tab w:val="right" w:leader="dot" w:pos="9062"/>
             </w:tabs>
@@ -1499,7 +1499,7 @@
         </w:p>
         <w:p>
           <w:pPr>
-            <w:pStyle w:val="Verzeichnis3"/>
+            <w:pStyle w:val="TOC3"/>
             <w:tabs>
               <w:tab w:val="right" w:leader="dot" w:pos="9062"/>
             </w:tabs>
@@ -1569,7 +1569,7 @@
         </w:p>
         <w:p>
           <w:pPr>
-            <w:pStyle w:val="Verzeichnis3"/>
+            <w:pStyle w:val="TOC3"/>
             <w:tabs>
               <w:tab w:val="right" w:leader="dot" w:pos="9062"/>
             </w:tabs>
@@ -1639,7 +1639,7 @@
         </w:p>
         <w:p>
           <w:pPr>
-            <w:pStyle w:val="Verzeichnis3"/>
+            <w:pStyle w:val="TOC3"/>
             <w:tabs>
               <w:tab w:val="right" w:leader="dot" w:pos="9062"/>
             </w:tabs>
@@ -1709,7 +1709,7 @@
         </w:p>
         <w:p>
           <w:pPr>
-            <w:pStyle w:val="Verzeichnis3"/>
+            <w:pStyle w:val="TOC3"/>
             <w:tabs>
               <w:tab w:val="right" w:leader="dot" w:pos="9062"/>
             </w:tabs>
@@ -1779,7 +1779,7 @@
         </w:p>
         <w:p>
           <w:pPr>
-            <w:pStyle w:val="Verzeichnis1"/>
+            <w:pStyle w:val="TOC1"/>
             <w:tabs>
               <w:tab w:val="right" w:leader="dot" w:pos="9062"/>
             </w:tabs>
@@ -1849,7 +1849,7 @@
         </w:p>
         <w:p>
           <w:pPr>
-            <w:pStyle w:val="Verzeichnis1"/>
+            <w:pStyle w:val="TOC1"/>
             <w:tabs>
               <w:tab w:val="right" w:leader="dot" w:pos="9062"/>
             </w:tabs>
@@ -1944,7 +1944,7 @@
     </w:p>
     <w:p>
       <w:pPr>
-        <w:pStyle w:val="berschrift1"/>
+        <w:pStyle w:val="Heading1"/>
       </w:pPr>
       <w:bookmarkStart w:id="0" w:name="_Toc118121228"/>
       <w:r>
@@ -2028,7 +2028,7 @@
     </w:p>
     <w:p>
       <w:pPr>
-        <w:pStyle w:val="berschrift2"/>
+        <w:pStyle w:val="Heading2"/>
       </w:pPr>
       <w:bookmarkStart w:id="1" w:name="_Toc118121229"/>
       <w:r>
@@ -2038,7 +2038,7 @@
     </w:p>
     <w:p>
       <w:pPr>
-        <w:pStyle w:val="Listenabsatz"/>
+        <w:pStyle w:val="ListParagraph"/>
         <w:numPr>
           <w:ilvl w:val="0"/>
           <w:numId w:val="1"/>
@@ -2050,7 +2050,7 @@
     </w:p>
     <w:p>
       <w:pPr>
-        <w:pStyle w:val="Listenabsatz"/>
+        <w:pStyle w:val="ListParagraph"/>
         <w:numPr>
           <w:ilvl w:val="0"/>
           <w:numId w:val="1"/>
@@ -2065,7 +2065,7 @@
     </w:p>
     <w:p>
       <w:pPr>
-        <w:pStyle w:val="Listenabsatz"/>
+        <w:pStyle w:val="ListParagraph"/>
         <w:numPr>
           <w:ilvl w:val="0"/>
           <w:numId w:val="1"/>
@@ -2077,7 +2077,7 @@
     </w:p>
     <w:p>
       <w:pPr>
-        <w:pStyle w:val="Listenabsatz"/>
+        <w:pStyle w:val="ListParagraph"/>
         <w:numPr>
           <w:ilvl w:val="0"/>
           <w:numId w:val="1"/>
@@ -2095,7 +2095,7 @@
     </w:p>
     <w:p>
       <w:pPr>
-        <w:pStyle w:val="Listenabsatz"/>
+        <w:pStyle w:val="ListParagraph"/>
         <w:numPr>
           <w:ilvl w:val="0"/>
           <w:numId w:val="1"/>
@@ -2129,7 +2129,7 @@
     </w:p>
     <w:p>
       <w:pPr>
-        <w:pStyle w:val="berschrift2"/>
+        <w:pStyle w:val="Heading2"/>
       </w:pPr>
       <w:bookmarkStart w:id="2" w:name="_Toc118121230"/>
       <w:r>
@@ -2143,7 +2143,7 @@
     </w:p>
     <w:p>
       <w:pPr>
-        <w:pStyle w:val="berschrift3"/>
+        <w:pStyle w:val="Heading3"/>
       </w:pPr>
       <w:r>
         <w:t>Idee</w:t>
@@ -2156,7 +2156,7 @@
     </w:p>
     <w:p>
       <w:pPr>
-        <w:pStyle w:val="berschrift3"/>
+        <w:pStyle w:val="Heading3"/>
       </w:pPr>
       <w:bookmarkStart w:id="3" w:name="_Toc118121231"/>
       <w:r>
@@ -2177,7 +2177,7 @@
     </w:p>
     <w:p>
       <w:pPr>
-        <w:pStyle w:val="berschrift3"/>
+        <w:pStyle w:val="Heading3"/>
       </w:pPr>
       <w:bookmarkStart w:id="4" w:name="_Toc118121232"/>
       <w:r>
@@ -2204,7 +2204,7 @@
     </w:p>
     <w:p>
       <w:pPr>
-        <w:pStyle w:val="berschrift3"/>
+        <w:pStyle w:val="Heading3"/>
       </w:pPr>
       <w:bookmarkStart w:id="5" w:name="_Toc118121233"/>
       <w:r>
@@ -2271,7 +2271,7 @@
     </w:p>
     <w:p>
       <w:pPr>
-        <w:pStyle w:val="berschrift3"/>
+        <w:pStyle w:val="Heading3"/>
       </w:pPr>
       <w:bookmarkStart w:id="6" w:name="_Toc118121234"/>
       <w:r>
@@ -2355,7 +2355,7 @@
     </w:p>
     <w:p>
       <w:pPr>
-        <w:pStyle w:val="berschrift3"/>
+        <w:pStyle w:val="Heading3"/>
       </w:pPr>
       <w:bookmarkStart w:id="7" w:name="_Toc118121235"/>
       <w:r>
@@ -2371,7 +2371,7 @@
     </w:p>
     <w:p>
       <w:pPr>
-        <w:pStyle w:val="berschrift3"/>
+        <w:pStyle w:val="Heading3"/>
       </w:pPr>
       <w:bookmarkStart w:id="8" w:name="_Toc118121236"/>
       <w:r>
@@ -2394,7 +2394,7 @@
     </w:p>
     <w:p>
       <w:pPr>
-        <w:pStyle w:val="berschrift3"/>
+        <w:pStyle w:val="Heading3"/>
       </w:pPr>
       <w:r>
         <w:t>Transmitter</w:t>
@@ -2439,7 +2439,7 @@
     </w:p>
     <w:p>
       <w:pPr>
-        <w:pStyle w:val="berschrift1"/>
+        <w:pStyle w:val="Heading1"/>
       </w:pPr>
       <w:bookmarkStart w:id="9" w:name="_Toc118121237"/>
       <w:r>
@@ -2492,7 +2492,7 @@
     </w:p>
     <w:p>
       <w:pPr>
-        <w:pStyle w:val="berschrift1"/>
+        <w:pStyle w:val="Heading1"/>
       </w:pPr>
       <w:bookmarkStart w:id="10" w:name="_Toc118121238"/>
       <w:r>
@@ -2557,7 +2557,7 @@
     </w:p>
     <w:p>
       <w:pPr>
-        <w:pStyle w:val="berschrift1"/>
+        <w:pStyle w:val="Heading1"/>
       </w:pPr>
       <w:bookmarkStart w:id="11" w:name="_Toc118121239"/>
       <w:r>
@@ -2568,7 +2568,7 @@
     </w:p>
     <w:p>
       <w:pPr>
-        <w:pStyle w:val="berschrift2"/>
+        <w:pStyle w:val="Heading2"/>
       </w:pPr>
       <w:bookmarkStart w:id="12" w:name="_Toc118121240"/>
       <w:r>
@@ -2630,40 +2630,27 @@
     </w:p>
     <w:p>
       <w:pPr>
-        <w:pStyle w:val="Beschriftung"/>
+        <w:pStyle w:val="Caption"/>
         <w:jc w:val="center"/>
       </w:pPr>
       <w:r>
         <w:t xml:space="preserve">Abbildung </w:t>
       </w:r>
-      <w:r>
-        <w:fldChar w:fldCharType="begin"/>
-      </w:r>
-      <w:r>
-        <w:instrText xml:space="preserve"> SEQ Abbildung \* ARABIC </w:instrText>
-      </w:r>
-      <w:r>
-        <w:fldChar w:fldCharType="separate"/>
-      </w:r>
-      <w:r>
-        <w:rPr>
-          <w:noProof/>
-        </w:rPr>
-        <w:t>1</w:t>
-      </w:r>
-      <w:r>
-        <w:rPr>
-          <w:noProof/>
-        </w:rPr>
-        <w:fldChar w:fldCharType="end"/>
-      </w:r>
+      <w:fldSimple w:instr=" SEQ Abbildung \* ARABIC ">
+        <w:r>
+          <w:rPr>
+            <w:noProof/>
+          </w:rPr>
+          <w:t>1</w:t>
+        </w:r>
+      </w:fldSimple>
       <w:r>
         <w:t>: Bootschaltung</w:t>
       </w:r>
     </w:p>
     <w:p>
       <w:pPr>
-        <w:pStyle w:val="berschrift2"/>
+        <w:pStyle w:val="Heading2"/>
       </w:pPr>
       <w:bookmarkStart w:id="13" w:name="_Toc118121241"/>
       <w:r>
@@ -2725,33 +2712,20 @@
     </w:p>
     <w:p>
       <w:pPr>
-        <w:pStyle w:val="Beschriftung"/>
+        <w:pStyle w:val="Caption"/>
         <w:jc w:val="center"/>
       </w:pPr>
       <w:r>
         <w:t xml:space="preserve">Abbildung </w:t>
       </w:r>
-      <w:r>
-        <w:fldChar w:fldCharType="begin"/>
-      </w:r>
-      <w:r>
-        <w:instrText xml:space="preserve"> SEQ Abbildung \* ARABIC </w:instrText>
-      </w:r>
-      <w:r>
-        <w:fldChar w:fldCharType="separate"/>
-      </w:r>
-      <w:r>
-        <w:rPr>
-          <w:noProof/>
-        </w:rPr>
-        <w:t>2</w:t>
-      </w:r>
-      <w:r>
-        <w:rPr>
-          <w:noProof/>
-        </w:rPr>
-        <w:fldChar w:fldCharType="end"/>
-      </w:r>
+      <w:fldSimple w:instr=" SEQ Abbildung \* ARABIC ">
+        <w:r>
+          <w:rPr>
+            <w:noProof/>
+          </w:rPr>
+          <w:t>2</w:t>
+        </w:r>
+      </w:fldSimple>
       <w:r>
         <w:t>: Transmitterschaltung</w:t>
       </w:r>
@@ -2771,7 +2745,7 @@
     </w:p>
     <w:p>
       <w:pPr>
-        <w:pStyle w:val="berschrift2"/>
+        <w:pStyle w:val="Heading2"/>
       </w:pPr>
       <w:bookmarkStart w:id="14" w:name="_Toc118121242"/>
       <w:r>
@@ -2785,7 +2759,7 @@
     </w:p>
     <w:p>
       <w:pPr>
-        <w:pStyle w:val="berschrift3"/>
+        <w:pStyle w:val="Heading3"/>
       </w:pPr>
       <w:bookmarkStart w:id="15" w:name="_Toc118121243"/>
       <w:r>
@@ -2854,33 +2828,20 @@
     </w:p>
     <w:p>
       <w:pPr>
-        <w:pStyle w:val="Beschriftung"/>
+        <w:pStyle w:val="Caption"/>
         <w:jc w:val="center"/>
       </w:pPr>
       <w:r>
         <w:t xml:space="preserve">Abbildung </w:t>
       </w:r>
-      <w:r>
-        <w:fldChar w:fldCharType="begin"/>
-      </w:r>
-      <w:r>
-        <w:instrText xml:space="preserve"> SEQ Abbildung \* ARABIC </w:instrText>
-      </w:r>
-      <w:r>
-        <w:fldChar w:fldCharType="separate"/>
-      </w:r>
-      <w:r>
-        <w:rPr>
-          <w:noProof/>
-        </w:rPr>
-        <w:t>3</w:t>
-      </w:r>
-      <w:r>
-        <w:rPr>
-          <w:noProof/>
-        </w:rPr>
-        <w:fldChar w:fldCharType="end"/>
-      </w:r>
+      <w:fldSimple w:instr=" SEQ Abbildung \* ARABIC ">
+        <w:r>
+          <w:rPr>
+            <w:noProof/>
+          </w:rPr>
+          <w:t>3</w:t>
+        </w:r>
+      </w:fldSimple>
       <w:r>
         <w:t>: Spannungsversorgung Boot</w:t>
       </w:r>
@@ -2943,33 +2904,20 @@
     </w:p>
     <w:p>
       <w:pPr>
-        <w:pStyle w:val="Beschriftung"/>
+        <w:pStyle w:val="Caption"/>
         <w:jc w:val="center"/>
       </w:pPr>
       <w:r>
         <w:t xml:space="preserve">Abbildung </w:t>
       </w:r>
-      <w:r>
-        <w:fldChar w:fldCharType="begin"/>
-      </w:r>
-      <w:r>
-        <w:instrText xml:space="preserve"> SEQ Abbildung \* ARABIC </w:instrText>
-      </w:r>
-      <w:r>
-        <w:fldChar w:fldCharType="separate"/>
-      </w:r>
-      <w:r>
-        <w:rPr>
-          <w:noProof/>
-        </w:rPr>
-        <w:t>4</w:t>
-      </w:r>
-      <w:r>
-        <w:rPr>
-          <w:noProof/>
-        </w:rPr>
-        <w:fldChar w:fldCharType="end"/>
-      </w:r>
+      <w:fldSimple w:instr=" SEQ Abbildung \* ARABIC ">
+        <w:r>
+          <w:rPr>
+            <w:noProof/>
+          </w:rPr>
+          <w:t>4</w:t>
+        </w:r>
+      </w:fldSimple>
       <w:r>
         <w:t>: Spannungsversorgung Transmitter</w:t>
       </w:r>
@@ -2995,7 +2943,7 @@
     </w:p>
     <w:p>
       <w:pPr>
-        <w:pStyle w:val="berschrift3"/>
+        <w:pStyle w:val="Heading3"/>
       </w:pPr>
       <w:bookmarkStart w:id="16" w:name="_Toc118121244"/>
       <w:r>
@@ -3051,33 +2999,20 @@
     </w:p>
     <w:p>
       <w:pPr>
-        <w:pStyle w:val="Beschriftung"/>
+        <w:pStyle w:val="Caption"/>
         <w:jc w:val="center"/>
       </w:pPr>
       <w:r>
         <w:t xml:space="preserve">Abbildung </w:t>
       </w:r>
-      <w:r>
-        <w:fldChar w:fldCharType="begin"/>
-      </w:r>
-      <w:r>
-        <w:instrText xml:space="preserve"> SEQ Abbildung \* ARABIC </w:instrText>
-      </w:r>
-      <w:r>
-        <w:fldChar w:fldCharType="separate"/>
-      </w:r>
-      <w:r>
-        <w:rPr>
-          <w:noProof/>
-        </w:rPr>
-        <w:t>5</w:t>
-      </w:r>
-      <w:r>
-        <w:rPr>
-          <w:noProof/>
-        </w:rPr>
-        <w:fldChar w:fldCharType="end"/>
-      </w:r>
+      <w:fldSimple w:instr=" SEQ Abbildung \* ARABIC ">
+        <w:r>
+          <w:rPr>
+            <w:noProof/>
+          </w:rPr>
+          <w:t>5</w:t>
+        </w:r>
+      </w:fldSimple>
       <w:r>
         <w:t>: Schaltung Arduino Nano Every</w:t>
       </w:r>
@@ -3158,7 +3093,7 @@
     </w:p>
     <w:p>
       <w:pPr>
-        <w:pStyle w:val="berschrift3"/>
+        <w:pStyle w:val="Heading3"/>
       </w:pPr>
       <w:bookmarkStart w:id="17" w:name="_Toc118121245"/>
       <w:r>
@@ -3215,33 +3150,20 @@
     </w:p>
     <w:p>
       <w:pPr>
-        <w:pStyle w:val="Beschriftung"/>
+        <w:pStyle w:val="Caption"/>
         <w:jc w:val="center"/>
       </w:pPr>
       <w:r>
         <w:t xml:space="preserve">Abbildung </w:t>
       </w:r>
-      <w:r>
-        <w:fldChar w:fldCharType="begin"/>
-      </w:r>
-      <w:r>
-        <w:instrText xml:space="preserve"> SEQ Abbildung \* ARABIC </w:instrText>
-      </w:r>
-      <w:r>
-        <w:fldChar w:fldCharType="separate"/>
-      </w:r>
-      <w:r>
-        <w:rPr>
-          <w:noProof/>
-        </w:rPr>
-        <w:t>6</w:t>
-      </w:r>
-      <w:r>
-        <w:rPr>
-          <w:noProof/>
-        </w:rPr>
-        <w:fldChar w:fldCharType="end"/>
-      </w:r>
+      <w:fldSimple w:instr=" SEQ Abbildung \* ARABIC ">
+        <w:r>
+          <w:rPr>
+            <w:noProof/>
+          </w:rPr>
+          <w:t>6</w:t>
+        </w:r>
+      </w:fldSimple>
       <w:r>
         <w:t>: Radiomodul</w:t>
       </w:r>
@@ -3273,7 +3195,7 @@
     </w:p>
     <w:p>
       <w:pPr>
-        <w:pStyle w:val="berschrift3"/>
+        <w:pStyle w:val="Heading3"/>
       </w:pPr>
       <w:bookmarkStart w:id="18" w:name="_Toc118121246"/>
       <w:r>
@@ -3336,33 +3258,20 @@
     </w:p>
     <w:p>
       <w:pPr>
-        <w:pStyle w:val="Beschriftung"/>
+        <w:pStyle w:val="Caption"/>
         <w:jc w:val="center"/>
       </w:pPr>
       <w:r>
         <w:t xml:space="preserve">Abbildung </w:t>
       </w:r>
-      <w:r>
-        <w:fldChar w:fldCharType="begin"/>
-      </w:r>
-      <w:r>
-        <w:instrText xml:space="preserve"> SEQ Abbildung \* ARABIC </w:instrText>
-      </w:r>
-      <w:r>
-        <w:fldChar w:fldCharType="separate"/>
-      </w:r>
-      <w:r>
-        <w:rPr>
-          <w:noProof/>
-        </w:rPr>
-        <w:t>7</w:t>
-      </w:r>
-      <w:r>
-        <w:rPr>
-          <w:noProof/>
-        </w:rPr>
-        <w:fldChar w:fldCharType="end"/>
-      </w:r>
+      <w:fldSimple w:instr=" SEQ Abbildung \* ARABIC ">
+        <w:r>
+          <w:rPr>
+            <w:noProof/>
+          </w:rPr>
+          <w:t>7</w:t>
+        </w:r>
+      </w:fldSimple>
       <w:r>
         <w:t>: Ausgangstufe Motor</w:t>
       </w:r>
@@ -3390,7 +3299,7 @@
     </w:p>
     <w:p>
       <w:pPr>
-        <w:pStyle w:val="berschrift3"/>
+        <w:pStyle w:val="Heading3"/>
       </w:pPr>
       <w:bookmarkStart w:id="19" w:name="_Toc118121247"/>
       <w:r>
@@ -3447,33 +3356,20 @@
     </w:p>
     <w:p>
       <w:pPr>
-        <w:pStyle w:val="Beschriftung"/>
+        <w:pStyle w:val="Caption"/>
         <w:jc w:val="center"/>
       </w:pPr>
       <w:r>
         <w:t xml:space="preserve">Abbildung </w:t>
       </w:r>
-      <w:r>
-        <w:fldChar w:fldCharType="begin"/>
-      </w:r>
-      <w:r>
-        <w:instrText xml:space="preserve"> SEQ Abbildung \* ARABIC </w:instrText>
-      </w:r>
-      <w:r>
-        <w:fldChar w:fldCharType="separate"/>
-      </w:r>
-      <w:r>
-        <w:rPr>
-          <w:noProof/>
-        </w:rPr>
-        <w:t>8</w:t>
-      </w:r>
-      <w:r>
-        <w:rPr>
-          <w:noProof/>
-        </w:rPr>
-        <w:fldChar w:fldCharType="end"/>
-      </w:r>
+      <w:fldSimple w:instr=" SEQ Abbildung \* ARABIC ">
+        <w:r>
+          <w:rPr>
+            <w:noProof/>
+          </w:rPr>
+          <w:t>8</w:t>
+        </w:r>
+      </w:fldSimple>
       <w:r>
         <w:t xml:space="preserve">: </w:t>
       </w:r>
@@ -3499,7 +3395,7 @@
     </w:p>
     <w:p>
       <w:pPr>
-        <w:pStyle w:val="berschrift3"/>
+        <w:pStyle w:val="Heading3"/>
       </w:pPr>
       <w:bookmarkStart w:id="20" w:name="_Toc118121248"/>
       <w:r>
@@ -3555,33 +3451,20 @@
     </w:p>
     <w:p>
       <w:pPr>
-        <w:pStyle w:val="Beschriftung"/>
+        <w:pStyle w:val="Caption"/>
         <w:jc w:val="center"/>
       </w:pPr>
       <w:r>
         <w:t xml:space="preserve">Abbildung </w:t>
       </w:r>
-      <w:r>
-        <w:fldChar w:fldCharType="begin"/>
-      </w:r>
-      <w:r>
-        <w:instrText xml:space="preserve"> SEQ Abbildung \* ARABIC </w:instrText>
-      </w:r>
-      <w:r>
-        <w:fldChar w:fldCharType="separate"/>
-      </w:r>
-      <w:r>
-        <w:rPr>
-          <w:noProof/>
-        </w:rPr>
-        <w:t>9</w:t>
-      </w:r>
-      <w:r>
-        <w:rPr>
-          <w:noProof/>
-        </w:rPr>
-        <w:fldChar w:fldCharType="end"/>
-      </w:r>
+      <w:fldSimple w:instr=" SEQ Abbildung \* ARABIC ">
+        <w:r>
+          <w:rPr>
+            <w:noProof/>
+          </w:rPr>
+          <w:t>9</w:t>
+        </w:r>
+      </w:fldSimple>
       <w:r>
         <w:t>: Ultraschallsensorschaltung</w:t>
       </w:r>
@@ -3760,7 +3643,7 @@
     </w:p>
     <w:p>
       <w:pPr>
-        <w:pStyle w:val="berschrift3"/>
+        <w:pStyle w:val="Heading3"/>
       </w:pPr>
       <w:bookmarkStart w:id="21" w:name="_Toc118121249"/>
       <w:r>
@@ -3824,7 +3707,7 @@
     </w:p>
     <w:p>
       <w:pPr>
-        <w:pStyle w:val="berschrift3"/>
+        <w:pStyle w:val="Heading3"/>
       </w:pPr>
       <w:bookmarkStart w:id="22" w:name="_Toc118121250"/>
       <w:r>
@@ -3899,7 +3782,7 @@
     </w:p>
     <w:p>
       <w:pPr>
-        <w:pStyle w:val="berschrift1"/>
+        <w:pStyle w:val="Heading1"/>
       </w:pPr>
       <w:r>
         <w:lastRenderedPageBreak/>
@@ -3909,7 +3792,7 @@
     </w:p>
     <w:p>
       <w:pPr>
-        <w:pStyle w:val="berschrift2"/>
+        <w:pStyle w:val="Heading2"/>
       </w:pPr>
       <w:r>
         <w:t>Boot</w:t>
@@ -3962,7 +3845,7 @@
     </w:p>
     <w:p>
       <w:pPr>
-        <w:pStyle w:val="berschrift2"/>
+        <w:pStyle w:val="Heading2"/>
       </w:pPr>
       <w:r>
         <w:t>Transmitter</w:t>
@@ -4024,7 +3907,7 @@
     </w:p>
     <w:p>
       <w:pPr>
-        <w:pStyle w:val="berschrift1"/>
+        <w:pStyle w:val="Heading1"/>
       </w:pPr>
       <w:r>
         <w:lastRenderedPageBreak/>
@@ -4037,6 +3920,11 @@
       </w:r>
     </w:p>
     <w:p>
+      <w:pPr>
+        <w:rPr>
+          <w:lang w:val="en-GB"/>
+        </w:rPr>
+      </w:pPr>
       <w:hyperlink r:id="rId27" w:history="1">
         <w:r>
           <w:rPr>
@@ -4065,12 +3953,653 @@
     </w:p>
     <w:p>
       <w:pPr>
-        <w:pStyle w:val="berschrift1"/>
+        <w:pStyle w:val="Heading1"/>
       </w:pPr>
       <w:r>
         <w:t>Materialliste</w:t>
       </w:r>
     </w:p>
+    <w:tbl>
+      <w:tblPr>
+        <w:tblStyle w:val="TableGrid"/>
+        <w:tblW w:w="0" w:type="auto"/>
+        <w:tblLook w:val="04A0" w:firstRow="1" w:lastRow="0" w:firstColumn="1" w:lastColumn="0" w:noHBand="0" w:noVBand="1"/>
+      </w:tblPr>
+      <w:tblGrid>
+        <w:gridCol w:w="2265"/>
+        <w:gridCol w:w="2265"/>
+        <w:gridCol w:w="2266"/>
+        <w:gridCol w:w="2266"/>
+      </w:tblGrid>
+      <w:tr>
+        <w:tc>
+          <w:tcPr>
+            <w:tcW w:w="2265" w:type="dxa"/>
+          </w:tcPr>
+          <w:p>
+            <w:r>
+              <w:t>Anzahl</w:t>
+            </w:r>
+          </w:p>
+        </w:tc>
+        <w:tc>
+          <w:tcPr>
+            <w:tcW w:w="2265" w:type="dxa"/>
+          </w:tcPr>
+          <w:p>
+            <w:r>
+              <w:t>Bezeichnung</w:t>
+            </w:r>
+          </w:p>
+        </w:tc>
+        <w:tc>
+          <w:tcPr>
+            <w:tcW w:w="2266" w:type="dxa"/>
+          </w:tcPr>
+          <w:p>
+            <w:r>
+              <w:t>Schaltung</w:t>
+            </w:r>
+          </w:p>
+        </w:tc>
+        <w:tc>
+          <w:tcPr>
+            <w:tcW w:w="2266" w:type="dxa"/>
+          </w:tcPr>
+          <w:p>
+            <w:r>
+              <w:t>Link</w:t>
+            </w:r>
+          </w:p>
+        </w:tc>
+      </w:tr>
+      <w:tr>
+        <w:tc>
+          <w:tcPr>
+            <w:tcW w:w="2265" w:type="dxa"/>
+          </w:tcPr>
+          <w:p>
+            <w:r>
+              <w:t>2</w:t>
+            </w:r>
+          </w:p>
+        </w:tc>
+        <w:tc>
+          <w:tcPr>
+            <w:tcW w:w="2265" w:type="dxa"/>
+          </w:tcPr>
+          <w:p>
+            <w:r>
+              <w:t>Arduino Nano Every</w:t>
+            </w:r>
+          </w:p>
+        </w:tc>
+        <w:tc>
+          <w:tcPr>
+            <w:tcW w:w="2266" w:type="dxa"/>
+          </w:tcPr>
+          <w:p>
+            <w:r>
+              <w:t>Boot &amp; Transmitter</w:t>
+            </w:r>
+          </w:p>
+        </w:tc>
+        <w:tc>
+          <w:tcPr>
+            <w:tcW w:w="2266" w:type="dxa"/>
+          </w:tcPr>
+          <w:p/>
+        </w:tc>
+      </w:tr>
+      <w:tr>
+        <w:tc>
+          <w:tcPr>
+            <w:tcW w:w="2265" w:type="dxa"/>
+          </w:tcPr>
+          <w:p>
+            <w:r>
+              <w:t>2</w:t>
+            </w:r>
+          </w:p>
+        </w:tc>
+        <w:tc>
+          <w:tcPr>
+            <w:tcW w:w="2265" w:type="dxa"/>
+          </w:tcPr>
+          <w:p>
+            <w:r>
+              <w:t>RFM69HCW Radio Transceiver</w:t>
+            </w:r>
+          </w:p>
+        </w:tc>
+        <w:tc>
+          <w:tcPr>
+            <w:tcW w:w="2266" w:type="dxa"/>
+          </w:tcPr>
+          <w:p>
+            <w:r>
+              <w:t>Boot &amp; Transmitter</w:t>
+            </w:r>
+          </w:p>
+        </w:tc>
+        <w:tc>
+          <w:tcPr>
+            <w:tcW w:w="2266" w:type="dxa"/>
+          </w:tcPr>
+          <w:p/>
+        </w:tc>
+      </w:tr>
+      <w:tr>
+        <w:tc>
+          <w:tcPr>
+            <w:tcW w:w="2265" w:type="dxa"/>
+          </w:tcPr>
+          <w:p>
+            <w:r>
+              <w:t>2</w:t>
+            </w:r>
+          </w:p>
+        </w:tc>
+        <w:tc>
+          <w:tcPr>
+            <w:tcW w:w="2265" w:type="dxa"/>
+          </w:tcPr>
+          <w:p>
+            <w:r>
+              <w:t>12V Akku</w:t>
+            </w:r>
+          </w:p>
+        </w:tc>
+        <w:tc>
+          <w:tcPr>
+            <w:tcW w:w="2266" w:type="dxa"/>
+          </w:tcPr>
+          <w:p>
+            <w:r>
+              <w:t>Boot &amp; Transmitter</w:t>
+            </w:r>
+          </w:p>
+        </w:tc>
+        <w:tc>
+          <w:tcPr>
+            <w:tcW w:w="2266" w:type="dxa"/>
+          </w:tcPr>
+          <w:p/>
+        </w:tc>
+      </w:tr>
+      <w:tr>
+        <w:tc>
+          <w:tcPr>
+            <w:tcW w:w="2265" w:type="dxa"/>
+          </w:tcPr>
+          <w:p>
+            <w:r>
+              <w:t>3</w:t>
+            </w:r>
+          </w:p>
+        </w:tc>
+        <w:tc>
+          <w:tcPr>
+            <w:tcW w:w="2265" w:type="dxa"/>
+          </w:tcPr>
+          <w:p>
+            <w:r>
+              <w:t>HC-SR04 Ultraschallsensor</w:t>
+            </w:r>
+          </w:p>
+        </w:tc>
+        <w:tc>
+          <w:tcPr>
+            <w:tcW w:w="2266" w:type="dxa"/>
+          </w:tcPr>
+          <w:p>
+            <w:r>
+              <w:t>Boot</w:t>
+            </w:r>
+          </w:p>
+        </w:tc>
+        <w:tc>
+          <w:tcPr>
+            <w:tcW w:w="2266" w:type="dxa"/>
+          </w:tcPr>
+          <w:p/>
+        </w:tc>
+      </w:tr>
+      <w:tr>
+        <w:tc>
+          <w:tcPr>
+            <w:tcW w:w="2265" w:type="dxa"/>
+          </w:tcPr>
+          <w:p>
+            <w:r>
+              <w:t>2</w:t>
+            </w:r>
+          </w:p>
+        </w:tc>
+        <w:tc>
+          <w:tcPr>
+            <w:tcW w:w="2265" w:type="dxa"/>
+          </w:tcPr>
+          <w:p>
+            <w:r>
+              <w:t>Servomotor</w:t>
+            </w:r>
+          </w:p>
+        </w:tc>
+        <w:tc>
+          <w:tcPr>
+            <w:tcW w:w="2266" w:type="dxa"/>
+          </w:tcPr>
+          <w:p>
+            <w:r>
+              <w:t>Boot</w:t>
+            </w:r>
+          </w:p>
+        </w:tc>
+        <w:tc>
+          <w:tcPr>
+            <w:tcW w:w="2266" w:type="dxa"/>
+          </w:tcPr>
+          <w:p/>
+        </w:tc>
+      </w:tr>
+      <w:tr>
+        <w:tc>
+          <w:tcPr>
+            <w:tcW w:w="2265" w:type="dxa"/>
+          </w:tcPr>
+          <w:p>
+            <w:r>
+              <w:t>1</w:t>
+            </w:r>
+          </w:p>
+        </w:tc>
+        <w:tc>
+          <w:tcPr>
+            <w:tcW w:w="2265" w:type="dxa"/>
+          </w:tcPr>
+          <w:p>
+            <w:r>
+              <w:t>12V Motor</w:t>
+            </w:r>
+          </w:p>
+        </w:tc>
+        <w:tc>
+          <w:tcPr>
+            <w:tcW w:w="2266" w:type="dxa"/>
+          </w:tcPr>
+          <w:p>
+            <w:r>
+              <w:t>Boot</w:t>
+            </w:r>
+          </w:p>
+        </w:tc>
+        <w:tc>
+          <w:tcPr>
+            <w:tcW w:w="2266" w:type="dxa"/>
+          </w:tcPr>
+          <w:p/>
+        </w:tc>
+      </w:tr>
+      <w:tr>
+        <w:tc>
+          <w:tcPr>
+            <w:tcW w:w="2265" w:type="dxa"/>
+          </w:tcPr>
+          <w:p>
+            <w:r>
+              <w:t>4</w:t>
+            </w:r>
+          </w:p>
+        </w:tc>
+        <w:tc>
+          <w:tcPr>
+            <w:tcW w:w="2265" w:type="dxa"/>
+          </w:tcPr>
+          <w:p>
+            <w:r>
+              <w:t>6V Solarpanels</w:t>
+            </w:r>
+          </w:p>
+        </w:tc>
+        <w:tc>
+          <w:tcPr>
+            <w:tcW w:w="2266" w:type="dxa"/>
+          </w:tcPr>
+          <w:p>
+            <w:r>
+              <w:t>Boot</w:t>
+            </w:r>
+          </w:p>
+        </w:tc>
+        <w:tc>
+          <w:tcPr>
+            <w:tcW w:w="2266" w:type="dxa"/>
+          </w:tcPr>
+          <w:p/>
+        </w:tc>
+      </w:tr>
+      <w:tr>
+        <w:tc>
+          <w:tcPr>
+            <w:tcW w:w="2265" w:type="dxa"/>
+          </w:tcPr>
+          <w:p>
+            <w:r>
+              <w:t>1</w:t>
+            </w:r>
+          </w:p>
+        </w:tc>
+        <w:tc>
+          <w:tcPr>
+            <w:tcW w:w="2265" w:type="dxa"/>
+          </w:tcPr>
+          <w:p>
+            <w:r>
+              <w:t>N-MOS Transistor</w:t>
+            </w:r>
+          </w:p>
+        </w:tc>
+        <w:tc>
+          <w:tcPr>
+            <w:tcW w:w="2266" w:type="dxa"/>
+          </w:tcPr>
+          <w:p>
+            <w:r>
+              <w:t>Boot</w:t>
+            </w:r>
+          </w:p>
+        </w:tc>
+        <w:tc>
+          <w:tcPr>
+            <w:tcW w:w="2266" w:type="dxa"/>
+          </w:tcPr>
+          <w:p/>
+        </w:tc>
+      </w:tr>
+      <w:tr>
+        <w:tc>
+          <w:tcPr>
+            <w:tcW w:w="2265" w:type="dxa"/>
+          </w:tcPr>
+          <w:p>
+            <w:r>
+              <w:t>1</w:t>
+            </w:r>
+          </w:p>
+        </w:tc>
+        <w:tc>
+          <w:tcPr>
+            <w:tcW w:w="2265" w:type="dxa"/>
+          </w:tcPr>
+          <w:p>
+            <w:r>
+              <w:t>10k Widerstand</w:t>
+            </w:r>
+          </w:p>
+        </w:tc>
+        <w:tc>
+          <w:tcPr>
+            <w:tcW w:w="2266" w:type="dxa"/>
+          </w:tcPr>
+          <w:p>
+            <w:r>
+              <w:t>Boot</w:t>
+            </w:r>
+          </w:p>
+        </w:tc>
+        <w:tc>
+          <w:tcPr>
+            <w:tcW w:w="2266" w:type="dxa"/>
+          </w:tcPr>
+          <w:p/>
+        </w:tc>
+      </w:tr>
+      <w:tr>
+        <w:tc>
+          <w:tcPr>
+            <w:tcW w:w="2265" w:type="dxa"/>
+          </w:tcPr>
+          <w:p>
+            <w:r>
+              <w:t>1</w:t>
+            </w:r>
+          </w:p>
+        </w:tc>
+        <w:tc>
+          <w:tcPr>
+            <w:tcW w:w="2265" w:type="dxa"/>
+          </w:tcPr>
+          <w:p>
+            <w:r>
+              <w:t>1k Widerstand</w:t>
+            </w:r>
+          </w:p>
+        </w:tc>
+        <w:tc>
+          <w:tcPr>
+            <w:tcW w:w="2266" w:type="dxa"/>
+          </w:tcPr>
+          <w:p>
+            <w:r>
+              <w:t>Boot</w:t>
+            </w:r>
+          </w:p>
+        </w:tc>
+        <w:tc>
+          <w:tcPr>
+            <w:tcW w:w="2266" w:type="dxa"/>
+          </w:tcPr>
+          <w:p/>
+        </w:tc>
+      </w:tr>
+      <w:tr>
+        <w:tc>
+          <w:tcPr>
+            <w:tcW w:w="2265" w:type="dxa"/>
+          </w:tcPr>
+          <w:p>
+            <w:r>
+              <w:t>3</w:t>
+            </w:r>
+          </w:p>
+        </w:tc>
+        <w:tc>
+          <w:tcPr>
+            <w:tcW w:w="2265" w:type="dxa"/>
+          </w:tcPr>
+          <w:p>
+            <w:r>
+              <w:t>Diode</w:t>
+            </w:r>
+          </w:p>
+        </w:tc>
+        <w:tc>
+          <w:tcPr>
+            <w:tcW w:w="2266" w:type="dxa"/>
+          </w:tcPr>
+          <w:p>
+            <w:r>
+              <w:t>Boot</w:t>
+            </w:r>
+          </w:p>
+        </w:tc>
+        <w:tc>
+          <w:tcPr>
+            <w:tcW w:w="2266" w:type="dxa"/>
+          </w:tcPr>
+          <w:p/>
+        </w:tc>
+      </w:tr>
+      <w:tr>
+        <w:tc>
+          <w:tcPr>
+            <w:tcW w:w="2265" w:type="dxa"/>
+          </w:tcPr>
+          <w:p>
+            <w:r>
+              <w:t>1</w:t>
+            </w:r>
+          </w:p>
+        </w:tc>
+        <w:tc>
+          <w:tcPr>
+            <w:tcW w:w="2265" w:type="dxa"/>
+          </w:tcPr>
+          <w:p>
+            <w:r>
+              <w:t>Switch</w:t>
+            </w:r>
+          </w:p>
+        </w:tc>
+        <w:tc>
+          <w:tcPr>
+            <w:tcW w:w="2266" w:type="dxa"/>
+          </w:tcPr>
+          <w:p>
+            <w:r>
+              <w:t>Boot</w:t>
+            </w:r>
+          </w:p>
+        </w:tc>
+        <w:tc>
+          <w:tcPr>
+            <w:tcW w:w="2266" w:type="dxa"/>
+          </w:tcPr>
+          <w:p/>
+        </w:tc>
+      </w:tr>
+      <w:tr>
+        <w:tc>
+          <w:tcPr>
+            <w:tcW w:w="2265" w:type="dxa"/>
+          </w:tcPr>
+          <w:p>
+            <w:r>
+              <w:t>1</w:t>
+            </w:r>
+          </w:p>
+        </w:tc>
+        <w:tc>
+          <w:tcPr>
+            <w:tcW w:w="2265" w:type="dxa"/>
+          </w:tcPr>
+          <w:p>
+            <w:proofErr w:type="gramStart"/>
+            <w:r>
+              <w:t>LCD Display</w:t>
+            </w:r>
+            <w:proofErr w:type="gramEnd"/>
+          </w:p>
+        </w:tc>
+        <w:tc>
+          <w:tcPr>
+            <w:tcW w:w="2266" w:type="dxa"/>
+          </w:tcPr>
+          <w:p>
+            <w:r>
+              <w:t>Transmitter</w:t>
+            </w:r>
+          </w:p>
+        </w:tc>
+        <w:tc>
+          <w:tcPr>
+            <w:tcW w:w="2266" w:type="dxa"/>
+          </w:tcPr>
+          <w:p/>
+        </w:tc>
+      </w:tr>
+      <w:tr>
+        <w:tc>
+          <w:tcPr>
+            <w:tcW w:w="2265" w:type="dxa"/>
+          </w:tcPr>
+          <w:p>
+            <w:r>
+              <w:t>1</w:t>
+            </w:r>
+          </w:p>
+        </w:tc>
+        <w:tc>
+          <w:tcPr>
+            <w:tcW w:w="2265" w:type="dxa"/>
+          </w:tcPr>
+          <w:p>
+            <w:r>
+              <w:t>Joystick</w:t>
+            </w:r>
+          </w:p>
+        </w:tc>
+        <w:tc>
+          <w:tcPr>
+            <w:tcW w:w="2266" w:type="dxa"/>
+          </w:tcPr>
+          <w:p>
+            <w:r>
+              <w:t>Transmitter</w:t>
+            </w:r>
+          </w:p>
+        </w:tc>
+        <w:tc>
+          <w:tcPr>
+            <w:tcW w:w="2266" w:type="dxa"/>
+          </w:tcPr>
+          <w:p/>
+        </w:tc>
+      </w:tr>
+      <w:tr>
+        <w:tc>
+          <w:tcPr>
+            <w:tcW w:w="2265" w:type="dxa"/>
+          </w:tcPr>
+          <w:p/>
+        </w:tc>
+        <w:tc>
+          <w:tcPr>
+            <w:tcW w:w="2265" w:type="dxa"/>
+          </w:tcPr>
+          <w:p/>
+        </w:tc>
+        <w:tc>
+          <w:tcPr>
+            <w:tcW w:w="2266" w:type="dxa"/>
+          </w:tcPr>
+          <w:p/>
+        </w:tc>
+        <w:tc>
+          <w:tcPr>
+            <w:tcW w:w="2266" w:type="dxa"/>
+          </w:tcPr>
+          <w:p/>
+        </w:tc>
+      </w:tr>
+      <w:tr>
+        <w:tc>
+          <w:tcPr>
+            <w:tcW w:w="2265" w:type="dxa"/>
+          </w:tcPr>
+          <w:p/>
+        </w:tc>
+        <w:tc>
+          <w:tcPr>
+            <w:tcW w:w="2265" w:type="dxa"/>
+          </w:tcPr>
+          <w:p/>
+        </w:tc>
+        <w:tc>
+          <w:tcPr>
+            <w:tcW w:w="2266" w:type="dxa"/>
+          </w:tcPr>
+          <w:p/>
+        </w:tc>
+        <w:tc>
+          <w:tcPr>
+            <w:tcW w:w="2266" w:type="dxa"/>
+          </w:tcPr>
+          <w:p/>
+        </w:tc>
+      </w:tr>
+    </w:tbl>
     <w:p/>
     <w:p>
       <w:pPr>
@@ -4086,7 +4615,7 @@
     </w:p>
     <w:p>
       <w:pPr>
-        <w:pStyle w:val="berschrift1"/>
+        <w:pStyle w:val="Heading1"/>
       </w:pPr>
       <w:bookmarkStart w:id="24" w:name="_Toc118121252"/>
       <w:r>
@@ -4109,7 +4638,7 @@
     </w:p>
     <w:p>
       <w:pPr>
-        <w:pStyle w:val="berschrift1"/>
+        <w:pStyle w:val="Heading1"/>
       </w:pPr>
       <w:r>
         <w:lastRenderedPageBreak/>
@@ -4170,7 +4699,7 @@
     <w:sdtContent>
       <w:p>
         <w:pPr>
-          <w:pStyle w:val="Fuzeile"/>
+          <w:pStyle w:val="Footer"/>
           <w:jc w:val="right"/>
         </w:pPr>
         <w:r>
@@ -4208,7 +4737,7 @@
   </w:sdt>
   <w:p>
     <w:pPr>
-      <w:pStyle w:val="Fuzeile"/>
+      <w:pStyle w:val="Footer"/>
     </w:pPr>
   </w:p>
 </w:ftr>
@@ -4243,7 +4772,7 @@
 <w:hdr xmlns:wpc="http://schemas.microsoft.com/office/word/2010/wordprocessingCanvas" xmlns:cx="http://schemas.microsoft.com/office/drawing/2014/chartex" xmlns:cx1="http://schemas.microsoft.com/office/drawing/2015/9/8/chartex" xmlns:cx2="http://schemas.microsoft.com/office/drawing/2015/10/21/chartex" xmlns:cx3="http://schemas.microsoft.com/office/drawing/2016/5/9/chartex" xmlns:cx4="http://schemas.microsoft.com/office/drawing/2016/5/10/chartex" xmlns:cx5="http://schemas.microsoft.com/office/drawing/2016/5/11/chartex" xmlns:cx6="http://schemas.microsoft.com/office/drawing/2016/5/12/chartex" xmlns:cx7="http://schemas.microsoft.com/office/drawing/2016/5/13/chartex" xmlns:cx8="http://schemas.microsoft.com/office/drawing/2016/5/14/chartex" xmlns:mc="http://schemas.openxmlformats.org/markup-compatibility/2006" xmlns:aink="http://schemas.microsoft.com/office/drawing/2016/ink" xmlns:am3d="http://schemas.microsoft.com/office/drawing/2017/model3d" xmlns:o="urn:schemas-microsoft-com:office:office" xmlns:r="http://schemas.openxmlformats.org/officeDocument/2006/relationships" xmlns:m="http://schemas.openxmlformats.org/officeDocument/2006/math" xmlns:v="urn:schemas-microsoft-com:vml" xmlns:wp14="http://schemas.microsoft.com/office/word/2010/wordprocessingDrawing" xmlns:wp="http://schemas.openxmlformats.org/drawingml/2006/wordprocessingDrawing" xmlns:w10="urn:schemas-microsoft-com:office:word" xmlns:w="http://schemas.openxmlformats.org/wordprocessingml/2006/main" xmlns:w14="http://schemas.microsoft.com/office/word/2010/wordml" xmlns:w15="http://schemas.microsoft.com/office/word/2012/wordml" xmlns:w16cex="http://schemas.microsoft.com/office/word/2018/wordml/cex" xmlns:w16cid="http://schemas.microsoft.com/office/word/2016/wordml/cid" xmlns:w16="http://schemas.microsoft.com/office/word/2018/wordml" xmlns:w16sdtdh="http://schemas.microsoft.com/office/word/2020/wordml/sdtdatahash" xmlns:w16se="http://schemas.microsoft.com/office/word/2015/wordml/symex" xmlns:wpg="http://schemas.microsoft.com/office/word/2010/wordprocessingGroup" xmlns:wpi="http://schemas.microsoft.com/office/word/2010/wordprocessingInk" xmlns:wne="http://schemas.microsoft.com/office/word/2006/wordml" xmlns:wps="http://schemas.microsoft.com/office/word/2010/wordprocessingShape" mc:Ignorable="w14 w15 w16se w16cid w16 w16cex w16sdtdh wp14">
   <w:p>
     <w:pPr>
-      <w:pStyle w:val="Kopfzeile"/>
+      <w:pStyle w:val="Header"/>
     </w:pPr>
     <w:proofErr w:type="spellStart"/>
     <w:r>
@@ -4780,7 +5309,7 @@
     <w:lsdException w:name="Unresolved Mention" w:semiHidden="1" w:unhideWhenUsed="1"/>
     <w:lsdException w:name="Smart Link" w:semiHidden="1" w:unhideWhenUsed="1"/>
   </w:latentStyles>
-  <w:style w:type="paragraph" w:default="1" w:styleId="Standard">
+  <w:style w:type="paragraph" w:default="1" w:styleId="Normal">
     <w:name w:val="Normal"/>
     <w:qFormat/>
     <w:rsid w:val="00567B6F"/>
@@ -4788,11 +5317,11 @@
       <w:jc w:val="both"/>
     </w:pPr>
   </w:style>
-  <w:style w:type="paragraph" w:styleId="berschrift1">
+  <w:style w:type="paragraph" w:styleId="Heading1">
     <w:name w:val="heading 1"/>
-    <w:basedOn w:val="Standard"/>
-    <w:next w:val="Standard"/>
-    <w:link w:val="berschrift1Zchn"/>
+    <w:basedOn w:val="Normal"/>
+    <w:next w:val="Normal"/>
+    <w:link w:val="Heading1Char"/>
     <w:uiPriority w:val="9"/>
     <w:qFormat/>
     <w:rsid w:val="00567B6F"/>
@@ -4810,11 +5339,11 @@
       <w:szCs w:val="32"/>
     </w:rPr>
   </w:style>
-  <w:style w:type="paragraph" w:styleId="berschrift2">
+  <w:style w:type="paragraph" w:styleId="Heading2">
     <w:name w:val="heading 2"/>
-    <w:basedOn w:val="Standard"/>
-    <w:next w:val="Standard"/>
-    <w:link w:val="berschrift2Zchn"/>
+    <w:basedOn w:val="Normal"/>
+    <w:next w:val="Normal"/>
+    <w:link w:val="Heading2Char"/>
     <w:uiPriority w:val="9"/>
     <w:unhideWhenUsed/>
     <w:qFormat/>
@@ -4833,11 +5362,11 @@
       <w:szCs w:val="26"/>
     </w:rPr>
   </w:style>
-  <w:style w:type="paragraph" w:styleId="berschrift3">
+  <w:style w:type="paragraph" w:styleId="Heading3">
     <w:name w:val="heading 3"/>
-    <w:basedOn w:val="Standard"/>
-    <w:next w:val="Standard"/>
-    <w:link w:val="berschrift3Zchn"/>
+    <w:basedOn w:val="Normal"/>
+    <w:next w:val="Normal"/>
+    <w:link w:val="Heading3Char"/>
     <w:uiPriority w:val="9"/>
     <w:unhideWhenUsed/>
     <w:qFormat/>
@@ -4856,11 +5385,11 @@
       <w:szCs w:val="24"/>
     </w:rPr>
   </w:style>
-  <w:style w:type="paragraph" w:styleId="berschrift4">
+  <w:style w:type="paragraph" w:styleId="Heading4">
     <w:name w:val="heading 4"/>
-    <w:basedOn w:val="Standard"/>
-    <w:next w:val="Standard"/>
-    <w:link w:val="berschrift4Zchn"/>
+    <w:basedOn w:val="Normal"/>
+    <w:next w:val="Normal"/>
+    <w:link w:val="Heading4Char"/>
     <w:uiPriority w:val="9"/>
     <w:unhideWhenUsed/>
     <w:qFormat/>
@@ -4878,11 +5407,11 @@
       <w:color w:val="2F5496" w:themeColor="accent1" w:themeShade="BF"/>
     </w:rPr>
   </w:style>
-  <w:style w:type="paragraph" w:styleId="berschrift5">
+  <w:style w:type="paragraph" w:styleId="Heading5">
     <w:name w:val="heading 5"/>
-    <w:basedOn w:val="Standard"/>
-    <w:next w:val="Standard"/>
-    <w:link w:val="berschrift5Zchn"/>
+    <w:basedOn w:val="Normal"/>
+    <w:next w:val="Normal"/>
+    <w:link w:val="Heading5Char"/>
     <w:uiPriority w:val="9"/>
     <w:unhideWhenUsed/>
     <w:qFormat/>
@@ -4898,13 +5427,13 @@
       <w:color w:val="2F5496" w:themeColor="accent1" w:themeShade="BF"/>
     </w:rPr>
   </w:style>
-  <w:style w:type="character" w:default="1" w:styleId="Absatz-Standardschriftart">
+  <w:style w:type="character" w:default="1" w:styleId="DefaultParagraphFont">
     <w:name w:val="Default Paragraph Font"/>
     <w:uiPriority w:val="1"/>
     <w:semiHidden/>
     <w:unhideWhenUsed/>
   </w:style>
-  <w:style w:type="table" w:default="1" w:styleId="NormaleTabelle">
+  <w:style w:type="table" w:default="1" w:styleId="TableNormal">
     <w:name w:val="Normal Table"/>
     <w:uiPriority w:val="99"/>
     <w:semiHidden/>
@@ -4919,17 +5448,17 @@
       </w:tblCellMar>
     </w:tblPr>
   </w:style>
-  <w:style w:type="numbering" w:default="1" w:styleId="KeineListe">
+  <w:style w:type="numbering" w:default="1" w:styleId="NoList">
     <w:name w:val="No List"/>
     <w:uiPriority w:val="99"/>
     <w:semiHidden/>
     <w:unhideWhenUsed/>
   </w:style>
-  <w:style w:type="paragraph" w:styleId="Titel">
+  <w:style w:type="paragraph" w:styleId="Title">
     <w:name w:val="Title"/>
-    <w:basedOn w:val="Standard"/>
-    <w:next w:val="Standard"/>
-    <w:link w:val="TitelZchn"/>
+    <w:basedOn w:val="Normal"/>
+    <w:next w:val="Normal"/>
+    <w:link w:val="TitleChar"/>
     <w:uiPriority w:val="10"/>
     <w:qFormat/>
     <w:rsid w:val="00B62FF5"/>
@@ -4945,10 +5474,10 @@
       <w:szCs w:val="56"/>
     </w:rPr>
   </w:style>
-  <w:style w:type="character" w:customStyle="1" w:styleId="TitelZchn">
-    <w:name w:val="Titel Zchn"/>
-    <w:basedOn w:val="Absatz-Standardschriftart"/>
-    <w:link w:val="Titel"/>
+  <w:style w:type="character" w:customStyle="1" w:styleId="TitleChar">
+    <w:name w:val="Title Char"/>
+    <w:basedOn w:val="DefaultParagraphFont"/>
+    <w:link w:val="Title"/>
     <w:uiPriority w:val="10"/>
     <w:rsid w:val="00B62FF5"/>
     <w:rPr>
@@ -4959,10 +5488,10 @@
       <w:szCs w:val="56"/>
     </w:rPr>
   </w:style>
-  <w:style w:type="paragraph" w:styleId="Kopfzeile">
+  <w:style w:type="paragraph" w:styleId="Header">
     <w:name w:val="header"/>
-    <w:basedOn w:val="Standard"/>
-    <w:link w:val="KopfzeileZchn"/>
+    <w:basedOn w:val="Normal"/>
+    <w:link w:val="HeaderChar"/>
     <w:uiPriority w:val="99"/>
     <w:unhideWhenUsed/>
     <w:rsid w:val="00B62FF5"/>
@@ -4974,17 +5503,17 @@
       <w:spacing w:after="0" w:line="240" w:lineRule="auto"/>
     </w:pPr>
   </w:style>
-  <w:style w:type="character" w:customStyle="1" w:styleId="KopfzeileZchn">
-    <w:name w:val="Kopfzeile Zchn"/>
-    <w:basedOn w:val="Absatz-Standardschriftart"/>
-    <w:link w:val="Kopfzeile"/>
+  <w:style w:type="character" w:customStyle="1" w:styleId="HeaderChar">
+    <w:name w:val="Header Char"/>
+    <w:basedOn w:val="DefaultParagraphFont"/>
+    <w:link w:val="Header"/>
     <w:uiPriority w:val="99"/>
     <w:rsid w:val="00B62FF5"/>
   </w:style>
-  <w:style w:type="paragraph" w:styleId="Fuzeile">
+  <w:style w:type="paragraph" w:styleId="Footer">
     <w:name w:val="footer"/>
-    <w:basedOn w:val="Standard"/>
-    <w:link w:val="FuzeileZchn"/>
+    <w:basedOn w:val="Normal"/>
+    <w:link w:val="FooterChar"/>
     <w:uiPriority w:val="99"/>
     <w:unhideWhenUsed/>
     <w:rsid w:val="00B62FF5"/>
@@ -4996,17 +5525,17 @@
       <w:spacing w:after="0" w:line="240" w:lineRule="auto"/>
     </w:pPr>
   </w:style>
-  <w:style w:type="character" w:customStyle="1" w:styleId="FuzeileZchn">
-    <w:name w:val="Fußzeile Zchn"/>
-    <w:basedOn w:val="Absatz-Standardschriftart"/>
-    <w:link w:val="Fuzeile"/>
+  <w:style w:type="character" w:customStyle="1" w:styleId="FooterChar">
+    <w:name w:val="Footer Char"/>
+    <w:basedOn w:val="DefaultParagraphFont"/>
+    <w:link w:val="Footer"/>
     <w:uiPriority w:val="99"/>
     <w:rsid w:val="00B62FF5"/>
   </w:style>
-  <w:style w:type="character" w:customStyle="1" w:styleId="berschrift1Zchn">
-    <w:name w:val="Überschrift 1 Zchn"/>
-    <w:basedOn w:val="Absatz-Standardschriftart"/>
-    <w:link w:val="berschrift1"/>
+  <w:style w:type="character" w:customStyle="1" w:styleId="Heading1Char">
+    <w:name w:val="Heading 1 Char"/>
+    <w:basedOn w:val="DefaultParagraphFont"/>
+    <w:link w:val="Heading1"/>
     <w:uiPriority w:val="9"/>
     <w:rsid w:val="00567B6F"/>
     <w:rPr>
@@ -5016,9 +5545,9 @@
       <w:szCs w:val="32"/>
     </w:rPr>
   </w:style>
-  <w:style w:type="paragraph" w:styleId="Listenabsatz">
+  <w:style w:type="paragraph" w:styleId="ListParagraph">
     <w:name w:val="List Paragraph"/>
-    <w:basedOn w:val="Standard"/>
+    <w:basedOn w:val="Normal"/>
     <w:uiPriority w:val="34"/>
     <w:qFormat/>
     <w:rsid w:val="003B3F96"/>
@@ -5027,10 +5556,10 @@
       <w:contextualSpacing/>
     </w:pPr>
   </w:style>
-  <w:style w:type="character" w:customStyle="1" w:styleId="berschrift2Zchn">
-    <w:name w:val="Überschrift 2 Zchn"/>
-    <w:basedOn w:val="Absatz-Standardschriftart"/>
-    <w:link w:val="berschrift2"/>
+  <w:style w:type="character" w:customStyle="1" w:styleId="Heading2Char">
+    <w:name w:val="Heading 2 Char"/>
+    <w:basedOn w:val="DefaultParagraphFont"/>
+    <w:link w:val="Heading2"/>
     <w:uiPriority w:val="9"/>
     <w:rsid w:val="00567B6F"/>
     <w:rPr>
@@ -5040,10 +5569,10 @@
       <w:szCs w:val="26"/>
     </w:rPr>
   </w:style>
-  <w:style w:type="character" w:customStyle="1" w:styleId="berschrift3Zchn">
-    <w:name w:val="Überschrift 3 Zchn"/>
-    <w:basedOn w:val="Absatz-Standardschriftart"/>
-    <w:link w:val="berschrift3"/>
+  <w:style w:type="character" w:customStyle="1" w:styleId="Heading3Char">
+    <w:name w:val="Heading 3 Char"/>
+    <w:basedOn w:val="DefaultParagraphFont"/>
+    <w:link w:val="Heading3"/>
     <w:uiPriority w:val="9"/>
     <w:rsid w:val="00567B6F"/>
     <w:rPr>
@@ -5053,10 +5582,10 @@
       <w:szCs w:val="24"/>
     </w:rPr>
   </w:style>
-  <w:style w:type="character" w:customStyle="1" w:styleId="berschrift4Zchn">
-    <w:name w:val="Überschrift 4 Zchn"/>
-    <w:basedOn w:val="Absatz-Standardschriftart"/>
-    <w:link w:val="berschrift4"/>
+  <w:style w:type="character" w:customStyle="1" w:styleId="Heading4Char">
+    <w:name w:val="Heading 4 Char"/>
+    <w:basedOn w:val="DefaultParagraphFont"/>
+    <w:link w:val="Heading4"/>
     <w:uiPriority w:val="9"/>
     <w:rsid w:val="00DC0F29"/>
     <w:rPr>
@@ -5066,10 +5595,10 @@
       <w:color w:val="2F5496" w:themeColor="accent1" w:themeShade="BF"/>
     </w:rPr>
   </w:style>
-  <w:style w:type="character" w:customStyle="1" w:styleId="berschrift5Zchn">
-    <w:name w:val="Überschrift 5 Zchn"/>
-    <w:basedOn w:val="Absatz-Standardschriftart"/>
-    <w:link w:val="berschrift5"/>
+  <w:style w:type="character" w:customStyle="1" w:styleId="Heading5Char">
+    <w:name w:val="Heading 5 Char"/>
+    <w:basedOn w:val="DefaultParagraphFont"/>
+    <w:link w:val="Heading5"/>
     <w:uiPriority w:val="9"/>
     <w:rsid w:val="00DC0F29"/>
     <w:rPr>
@@ -5077,10 +5606,10 @@
       <w:color w:val="2F5496" w:themeColor="accent1" w:themeShade="BF"/>
     </w:rPr>
   </w:style>
-  <w:style w:type="paragraph" w:styleId="Inhaltsverzeichnisberschrift">
+  <w:style w:type="paragraph" w:styleId="TOCHeading">
     <w:name w:val="TOC Heading"/>
-    <w:basedOn w:val="berschrift1"/>
-    <w:next w:val="Standard"/>
+    <w:basedOn w:val="Heading1"/>
+    <w:next w:val="Normal"/>
     <w:uiPriority w:val="39"/>
     <w:unhideWhenUsed/>
     <w:qFormat/>
@@ -5092,10 +5621,10 @@
       <w:lang w:eastAsia="de-CH"/>
     </w:rPr>
   </w:style>
-  <w:style w:type="paragraph" w:styleId="Verzeichnis1">
+  <w:style w:type="paragraph" w:styleId="TOC1">
     <w:name w:val="toc 1"/>
-    <w:basedOn w:val="Standard"/>
-    <w:next w:val="Standard"/>
+    <w:basedOn w:val="Normal"/>
+    <w:next w:val="Normal"/>
     <w:autoRedefine/>
     <w:uiPriority w:val="39"/>
     <w:unhideWhenUsed/>
@@ -5104,10 +5633,10 @@
       <w:spacing w:after="100"/>
     </w:pPr>
   </w:style>
-  <w:style w:type="paragraph" w:styleId="Verzeichnis2">
+  <w:style w:type="paragraph" w:styleId="TOC2">
     <w:name w:val="toc 2"/>
-    <w:basedOn w:val="Standard"/>
-    <w:next w:val="Standard"/>
+    <w:basedOn w:val="Normal"/>
+    <w:next w:val="Normal"/>
     <w:autoRedefine/>
     <w:uiPriority w:val="39"/>
     <w:unhideWhenUsed/>
@@ -5117,10 +5646,10 @@
       <w:ind w:left="220"/>
     </w:pPr>
   </w:style>
-  <w:style w:type="paragraph" w:styleId="Verzeichnis3">
+  <w:style w:type="paragraph" w:styleId="TOC3">
     <w:name w:val="toc 3"/>
-    <w:basedOn w:val="Standard"/>
-    <w:next w:val="Standard"/>
+    <w:basedOn w:val="Normal"/>
+    <w:next w:val="Normal"/>
     <w:autoRedefine/>
     <w:uiPriority w:val="39"/>
     <w:unhideWhenUsed/>
@@ -5132,7 +5661,7 @@
   </w:style>
   <w:style w:type="character" w:styleId="Hyperlink">
     <w:name w:val="Hyperlink"/>
-    <w:basedOn w:val="Absatz-Standardschriftart"/>
+    <w:basedOn w:val="DefaultParagraphFont"/>
     <w:uiPriority w:val="99"/>
     <w:unhideWhenUsed/>
     <w:rsid w:val="00AB6815"/>
@@ -5141,10 +5670,10 @@
       <w:u w:val="single"/>
     </w:rPr>
   </w:style>
-  <w:style w:type="paragraph" w:styleId="Beschriftung">
+  <w:style w:type="paragraph" w:styleId="Caption">
     <w:name w:val="caption"/>
-    <w:basedOn w:val="Standard"/>
-    <w:next w:val="Standard"/>
+    <w:basedOn w:val="Normal"/>
+    <w:next w:val="Normal"/>
     <w:uiPriority w:val="35"/>
     <w:unhideWhenUsed/>
     <w:qFormat/>
@@ -5159,6 +5688,25 @@
       <w:sz w:val="18"/>
       <w:szCs w:val="18"/>
     </w:rPr>
+  </w:style>
+  <w:style w:type="table" w:styleId="TableGrid">
+    <w:name w:val="Table Grid"/>
+    <w:basedOn w:val="TableNormal"/>
+    <w:uiPriority w:val="39"/>
+    <w:rsid w:val="00137428"/>
+    <w:pPr>
+      <w:spacing w:after="0" w:line="240" w:lineRule="auto"/>
+    </w:pPr>
+    <w:tblPr>
+      <w:tblBorders>
+        <w:top w:val="single" w:sz="4" w:space="0" w:color="auto"/>
+        <w:left w:val="single" w:sz="4" w:space="0" w:color="auto"/>
+        <w:bottom w:val="single" w:sz="4" w:space="0" w:color="auto"/>
+        <w:right w:val="single" w:sz="4" w:space="0" w:color="auto"/>
+        <w:insideH w:val="single" w:sz="4" w:space="0" w:color="auto"/>
+        <w:insideV w:val="single" w:sz="4" w:space="0" w:color="auto"/>
+      </w:tblBorders>
+    </w:tblPr>
   </w:style>
 </w:styles>
 </file>

</xml_diff>